<commit_message>
Report - Final Version
</commit_message>
<xml_diff>
--- a/DistFileSystem/Report.docx
+++ b/DistFileSystem/Report.docx
@@ -4970,8 +4970,6 @@
         </w:rPr>
         <w:t>had</w:t>
       </w:r>
-      <w:bookmarkStart w:id="0" w:name="_GoBack"/>
-      <w:bookmarkEnd w:id="0"/>
       <w:r>
         <w:rPr>
           <w:noProof/>
@@ -5165,7 +5163,57 @@
           <w:sz w:val="18"/>
           <w:szCs w:val="18"/>
         </w:rPr>
-        <w:t>Each lock has a time to live (default 10 minutes) If I client ties to request a file that is locked, it will get a message saying that the file is locked and the TTL. Once the TTL expires, the lock will be released.</w:t>
+        <w:t>Each lock has a time to live (default 10 minutes)</w:t>
+      </w:r>
+      <w:r>
+        <w:rPr>
+          <w:color w:val="000000"/>
+          <w:sz w:val="18"/>
+          <w:szCs w:val="18"/>
+        </w:rPr>
+        <w:t>.</w:t>
+      </w:r>
+      <w:r>
+        <w:rPr>
+          <w:color w:val="000000"/>
+          <w:sz w:val="18"/>
+          <w:szCs w:val="18"/>
+        </w:rPr>
+        <w:t xml:space="preserve"> If </w:t>
+      </w:r>
+      <w:r>
+        <w:rPr>
+          <w:color w:val="000000"/>
+          <w:sz w:val="18"/>
+          <w:szCs w:val="18"/>
+        </w:rPr>
+        <w:t xml:space="preserve">the </w:t>
+      </w:r>
+      <w:r>
+        <w:rPr>
+          <w:color w:val="000000"/>
+          <w:sz w:val="18"/>
+          <w:szCs w:val="18"/>
+        </w:rPr>
+        <w:t xml:space="preserve">client </w:t>
+      </w:r>
+      <w:r>
+        <w:rPr>
+          <w:color w:val="000000"/>
+          <w:sz w:val="18"/>
+          <w:szCs w:val="18"/>
+        </w:rPr>
+        <w:t xml:space="preserve">tries </w:t>
+      </w:r>
+      <w:bookmarkStart w:id="0" w:name="_GoBack"/>
+      <w:bookmarkEnd w:id="0"/>
+      <w:r>
+        <w:rPr>
+          <w:color w:val="000000"/>
+          <w:sz w:val="18"/>
+          <w:szCs w:val="18"/>
+        </w:rPr>
+        <w:t>to request a file that is locked, it will get a message saying that the file is locked and the TTL. Once the TTL expires, the lock will be released.</w:t>
       </w:r>
     </w:p>
     <w:p>
@@ -6980,7 +7028,7 @@
 </file>
 
 <file path=customXml/itemProps1.xml><?xml version="1.0" encoding="utf-8"?>
-<ds:datastoreItem xmlns:ds="http://schemas.openxmlformats.org/officeDocument/2006/customXml" ds:itemID="{CAD330EF-FC5A-4BD2-8365-FD570D99239A}">
+<ds:datastoreItem xmlns:ds="http://schemas.openxmlformats.org/officeDocument/2006/customXml" ds:itemID="{A9EADF06-255F-4B2C-AE12-762557AA3EC4}">
   <ds:schemaRefs>
     <ds:schemaRef ds:uri="http://schemas.openxmlformats.org/officeDocument/2006/bibliography"/>
   </ds:schemaRefs>

</xml_diff>